<commit_message>
New GN4 project, tests and experiments
1.created hospital java project and .sql files.
created patient java project, to be deleted.
</commit_message>
<xml_diff>
--- a/Java/Project/Student.docx
+++ b/Java/Project/Student.docx
@@ -1,6 +1,6 @@
 
 <file path=word/document.xml><?xml version="1.0" encoding="utf-8"?>
-<w:document xmlns:wpc="http://schemas.microsoft.com/office/word/2010/wordprocessingCanvas" xmlns:cx="http://schemas.microsoft.com/office/drawing/2014/chartex" xmlns:cx1="http://schemas.microsoft.com/office/drawing/2015/9/8/chartex" xmlns:cx2="http://schemas.microsoft.com/office/drawing/2015/10/21/chartex" xmlns:cx3="http://schemas.microsoft.com/office/drawing/2016/5/9/chartex" xmlns:cx4="http://schemas.microsoft.com/office/drawing/2016/5/10/chartex" xmlns:cx5="http://schemas.microsoft.com/office/drawing/2016/5/11/chartex" xmlns:cx6="http://schemas.microsoft.com/office/drawing/2016/5/12/chartex" xmlns:cx7="http://schemas.microsoft.com/office/drawing/2016/5/13/chartex" xmlns:cx8="http://schemas.microsoft.com/office/drawing/2016/5/14/chartex" xmlns:mc="http://schemas.openxmlformats.org/markup-compatibility/2006" xmlns:aink="http://schemas.microsoft.com/office/drawing/2016/ink" xmlns:am3d="http://schemas.microsoft.com/office/drawing/2017/model3d" xmlns:o="urn:schemas-microsoft-com:office:office" xmlns:r="http://schemas.openxmlformats.org/officeDocument/2006/relationships" xmlns:m="http://schemas.openxmlformats.org/officeDocument/2006/math" xmlns:v="urn:schemas-microsoft-com:vml" xmlns:wp14="http://schemas.microsoft.com/office/word/2010/wordprocessingDrawing" xmlns:wp="http://schemas.openxmlformats.org/drawingml/2006/wordprocessingDrawing" xmlns:w10="urn:schemas-microsoft-com:office:word" xmlns:w="http://schemas.openxmlformats.org/wordprocessingml/2006/main" xmlns:w14="http://schemas.microsoft.com/office/word/2010/wordml" xmlns:w15="http://schemas.microsoft.com/office/word/2012/wordml" xmlns:w16cex="http://schemas.microsoft.com/office/word/2018/wordml/cex" xmlns:w16cid="http://schemas.microsoft.com/office/word/2016/wordml/cid" xmlns:w16="http://schemas.microsoft.com/office/word/2018/wordml" xmlns:w16sdtdh="http://schemas.microsoft.com/office/word/2020/wordml/sdtdatahash" xmlns:w16se="http://schemas.microsoft.com/office/word/2015/wordml/symex" xmlns:wpg="http://schemas.microsoft.com/office/word/2010/wordprocessingGroup" xmlns:wpi="http://schemas.microsoft.com/office/word/2010/wordprocessingInk" xmlns:wne="http://schemas.microsoft.com/office/word/2006/wordml" xmlns:wps="http://schemas.microsoft.com/office/word/2010/wordprocessingShape" mc:Ignorable="w14 w15 w16se w16cid w16 w16cex w16sdtdh wp14">
+<w:document xmlns:wpc="http://schemas.microsoft.com/office/word/2010/wordprocessingCanvas" xmlns:cx="http://schemas.microsoft.com/office/drawing/2014/chartex" xmlns:cx1="http://schemas.microsoft.com/office/drawing/2015/9/8/chartex" xmlns:cx2="http://schemas.microsoft.com/office/drawing/2015/10/21/chartex" xmlns:cx3="http://schemas.microsoft.com/office/drawing/2016/5/9/chartex" xmlns:cx4="http://schemas.microsoft.com/office/drawing/2016/5/10/chartex" xmlns:cx5="http://schemas.microsoft.com/office/drawing/2016/5/11/chartex" xmlns:cx6="http://schemas.microsoft.com/office/drawing/2016/5/12/chartex" xmlns:cx7="http://schemas.microsoft.com/office/drawing/2016/5/13/chartex" xmlns:cx8="http://schemas.microsoft.com/office/drawing/2016/5/14/chartex" xmlns:mc="http://schemas.openxmlformats.org/markup-compatibility/2006" xmlns:aink="http://schemas.microsoft.com/office/drawing/2016/ink" xmlns:am3d="http://schemas.microsoft.com/office/drawing/2017/model3d" xmlns:o="urn:schemas-microsoft-com:office:office" xmlns:r="http://schemas.openxmlformats.org/officeDocument/2006/relationships" xmlns:m="http://schemas.openxmlformats.org/officeDocument/2006/math" xmlns:v="urn:schemas-microsoft-com:vml" xmlns:wp14="http://schemas.microsoft.com/office/word/2010/wordprocessingDrawing" xmlns:wp="http://schemas.openxmlformats.org/drawingml/2006/wordprocessingDrawing" xmlns:w10="urn:schemas-microsoft-com:office:word" xmlns:w="http://schemas.openxmlformats.org/wordprocessingml/2006/main" xmlns:w14="http://schemas.microsoft.com/office/word/2010/wordml" xmlns:w15="http://schemas.microsoft.com/office/word/2012/wordml" xmlns:w16cex="http://schemas.microsoft.com/office/word/2018/wordml/cex" xmlns:w16cid="http://schemas.microsoft.com/office/word/2016/wordml/cid" xmlns:w16="http://schemas.microsoft.com/office/word/2018/wordml" xmlns:w16se="http://schemas.microsoft.com/office/word/2015/wordml/symex" xmlns:wpg="http://schemas.microsoft.com/office/word/2010/wordprocessingGroup" xmlns:wpi="http://schemas.microsoft.com/office/word/2010/wordprocessingInk" xmlns:wne="http://schemas.microsoft.com/office/word/2006/wordml" xmlns:wps="http://schemas.microsoft.com/office/word/2010/wordprocessingShape" mc:Ignorable="w14 w15 w16se w16cid w16 w16cex wp14">
   <w:body>
     <w:p>
       <w:pPr>
@@ -96,22 +96,7 @@
           <w:szCs w:val="36"/>
         </w:rPr>
         <w:tab/>
-      </w:r>
-      <w:proofErr w:type="gramStart"/>
-      <w:r>
-        <w:rPr>
-          <w:sz w:val="36"/>
-          <w:szCs w:val="36"/>
-        </w:rPr>
-        <w:t>User Name</w:t>
-      </w:r>
-      <w:proofErr w:type="gramEnd"/>
-      <w:r>
-        <w:rPr>
-          <w:sz w:val="36"/>
-          <w:szCs w:val="36"/>
-        </w:rPr>
-        <w:t>: root</w:t>
+        <w:t>User Name: root</w:t>
       </w:r>
     </w:p>
     <w:p>
@@ -127,7 +112,14 @@
           <w:szCs w:val="36"/>
         </w:rPr>
         <w:tab/>
-        <w:t>Password: root</w:t>
+        <w:t xml:space="preserve">Password: </w:t>
+      </w:r>
+      <w:r>
+        <w:rPr>
+          <w:sz w:val="36"/>
+          <w:szCs w:val="36"/>
+        </w:rPr>
+        <w:t>NSinuk@cv4</w:t>
       </w:r>
     </w:p>
     <w:p>
@@ -153,6 +145,13 @@
         </w:rPr>
         <w:t>tta</w:t>
       </w:r>
+      <w:r>
+        <w:rPr>
+          <w:sz w:val="36"/>
+          <w:szCs w:val="36"/>
+        </w:rPr>
+        <w:t>fsd</w:t>
+      </w:r>
       <w:proofErr w:type="spellEnd"/>
     </w:p>
     <w:p>
@@ -168,7 +167,21 @@
           <w:szCs w:val="36"/>
         </w:rPr>
         <w:tab/>
-        <w:t>Table Name: student</w:t>
+        <w:t xml:space="preserve">Table Name: </w:t>
+      </w:r>
+      <w:r>
+        <w:rPr>
+          <w:sz w:val="36"/>
+          <w:szCs w:val="36"/>
+        </w:rPr>
+        <w:t>S</w:t>
+      </w:r>
+      <w:r>
+        <w:rPr>
+          <w:sz w:val="36"/>
+          <w:szCs w:val="36"/>
+        </w:rPr>
+        <w:t>tudent</w:t>
       </w:r>
     </w:p>
     <w:p>
@@ -244,23 +257,7 @@
           <w:sz w:val="36"/>
           <w:szCs w:val="36"/>
         </w:rPr>
-        <w:t xml:space="preserve"> </w:t>
-      </w:r>
-      <w:proofErr w:type="gramStart"/>
-      <w:r>
-        <w:rPr>
-          <w:sz w:val="36"/>
-          <w:szCs w:val="36"/>
-        </w:rPr>
-        <w:t>varchar(</w:t>
-      </w:r>
-      <w:proofErr w:type="gramEnd"/>
-      <w:r>
-        <w:rPr>
-          <w:sz w:val="36"/>
-          <w:szCs w:val="36"/>
-        </w:rPr>
-        <w:t>100)</w:t>
+        <w:t xml:space="preserve"> varchar(100)</w:t>
       </w:r>
     </w:p>
     <w:p>
@@ -298,23 +295,7 @@
           <w:sz w:val="36"/>
           <w:szCs w:val="36"/>
         </w:rPr>
-        <w:t xml:space="preserve"> </w:t>
-      </w:r>
-      <w:proofErr w:type="gramStart"/>
-      <w:r>
-        <w:rPr>
-          <w:sz w:val="36"/>
-          <w:szCs w:val="36"/>
-        </w:rPr>
-        <w:t>varchar(</w:t>
-      </w:r>
-      <w:proofErr w:type="gramEnd"/>
-      <w:r>
-        <w:rPr>
-          <w:sz w:val="36"/>
-          <w:szCs w:val="36"/>
-        </w:rPr>
-        <w:t>100)</w:t>
+        <w:t xml:space="preserve"> varchar(100)</w:t>
       </w:r>
     </w:p>
     <w:p>
@@ -394,23 +375,7 @@
           <w:sz w:val="36"/>
           <w:szCs w:val="36"/>
         </w:rPr>
-        <w:t>Technology: J2</w:t>
-      </w:r>
-      <w:proofErr w:type="gramStart"/>
-      <w:r>
-        <w:rPr>
-          <w:sz w:val="36"/>
-          <w:szCs w:val="36"/>
-        </w:rPr>
-        <w:t>EE(</w:t>
-      </w:r>
-      <w:proofErr w:type="gramEnd"/>
-      <w:r>
-        <w:rPr>
-          <w:sz w:val="36"/>
-          <w:szCs w:val="36"/>
-        </w:rPr>
-        <w:t>Java, Servlet, JSP), JDBC(</w:t>
+        <w:t>Technology: J2EE(Java, Servlet, JSP), JDBC(</w:t>
       </w:r>
       <w:proofErr w:type="spellStart"/>
       <w:r>
@@ -641,11 +606,673 @@
           <w:sz w:val="36"/>
           <w:szCs w:val="36"/>
         </w:rPr>
-        <w:t>C= Controller (Servlets)</w:t>
-      </w:r>
-    </w:p>
-    <w:p>
-      <w:pPr>
+        <w:t>C= Controller (Servlet</w:t>
+      </w:r>
+    </w:p>
+    <w:p>
+      <w:pPr>
+        <w:rPr>
+          <w:sz w:val="36"/>
+          <w:szCs w:val="36"/>
+        </w:rPr>
+      </w:pPr>
+      <w:r>
+        <w:rPr>
+          <w:sz w:val="36"/>
+          <w:szCs w:val="36"/>
+        </w:rPr>
+        <w:br w:type="page"/>
+      </w:r>
+    </w:p>
+    <w:p>
+      <w:pPr>
+        <w:rPr>
+          <w:sz w:val="36"/>
+          <w:szCs w:val="36"/>
+        </w:rPr>
+      </w:pPr>
+      <w:r>
+        <w:rPr>
+          <w:sz w:val="36"/>
+          <w:szCs w:val="36"/>
+        </w:rPr>
+        <w:lastRenderedPageBreak/>
+        <w:t>Server Settings:</w:t>
+      </w:r>
+    </w:p>
+    <w:p>
+      <w:pPr>
+        <w:rPr>
+          <w:sz w:val="36"/>
+          <w:szCs w:val="36"/>
+        </w:rPr>
+      </w:pPr>
+    </w:p>
+    <w:p>
+      <w:pPr>
+        <w:rPr>
+          <w:noProof/>
+          <w:sz w:val="36"/>
+          <w:szCs w:val="36"/>
+        </w:rPr>
+      </w:pPr>
+      <w:r>
+        <w:rPr>
+          <w:noProof/>
+          <w:sz w:val="36"/>
+          <w:szCs w:val="36"/>
+        </w:rPr>
+        <w:br w:type="page"/>
+      </w:r>
+    </w:p>
+    <w:p>
+      <w:pPr>
+        <w:rPr>
+          <w:noProof/>
+          <w:sz w:val="36"/>
+          <w:szCs w:val="36"/>
+        </w:rPr>
+      </w:pPr>
+      <w:r>
+        <w:rPr>
+          <w:noProof/>
+          <w:sz w:val="36"/>
+          <w:szCs w:val="36"/>
+        </w:rPr>
+        <w:lastRenderedPageBreak/>
+        <w:drawing>
+          <wp:inline distT="0" distB="0" distL="0" distR="0" wp14:anchorId="3AFBE1C4" wp14:editId="2A441862">
+            <wp:extent cx="5731510" cy="3602355"/>
+            <wp:effectExtent l="0" t="0" r="0" b="4445"/>
+            <wp:docPr id="1" name="Picture 1" descr="Graphical user interface, text, application, email&#10;&#10;Description automatically generated"/>
+            <wp:cNvGraphicFramePr>
+              <a:graphicFrameLocks xmlns:a="http://schemas.openxmlformats.org/drawingml/2006/main" noChangeAspect="1"/>
+            </wp:cNvGraphicFramePr>
+            <a:graphic xmlns:a="http://schemas.openxmlformats.org/drawingml/2006/main">
+              <a:graphicData uri="http://schemas.openxmlformats.org/drawingml/2006/picture">
+                <pic:pic xmlns:pic="http://schemas.openxmlformats.org/drawingml/2006/picture">
+                  <pic:nvPicPr>
+                    <pic:cNvPr id="1" name="Picture 1" descr="Graphical user interface, text, application, email&#10;&#10;Description automatically generated"/>
+                    <pic:cNvPicPr/>
+                  </pic:nvPicPr>
+                  <pic:blipFill>
+                    <a:blip r:embed="rId5">
+                      <a:extLst>
+                        <a:ext uri="{28A0092B-C50C-407E-A947-70E740481C1C}">
+                          <a14:useLocalDpi xmlns:a14="http://schemas.microsoft.com/office/drawing/2010/main" val="0"/>
+                        </a:ext>
+                      </a:extLst>
+                    </a:blip>
+                    <a:stretch>
+                      <a:fillRect/>
+                    </a:stretch>
+                  </pic:blipFill>
+                  <pic:spPr>
+                    <a:xfrm>
+                      <a:off x="0" y="0"/>
+                      <a:ext cx="5731510" cy="3602355"/>
+                    </a:xfrm>
+                    <a:prstGeom prst="rect">
+                      <a:avLst/>
+                    </a:prstGeom>
+                  </pic:spPr>
+                </pic:pic>
+              </a:graphicData>
+            </a:graphic>
+          </wp:inline>
+        </w:drawing>
+      </w:r>
+    </w:p>
+    <w:p>
+      <w:pPr>
+        <w:tabs>
+          <w:tab w:val="left" w:pos="528"/>
+        </w:tabs>
+        <w:rPr>
+          <w:sz w:val="36"/>
+          <w:szCs w:val="36"/>
+        </w:rPr>
+      </w:pPr>
+      <w:r>
+        <w:rPr>
+          <w:sz w:val="36"/>
+          <w:szCs w:val="36"/>
+        </w:rPr>
+        <w:tab/>
+      </w:r>
+    </w:p>
+    <w:p>
+      <w:pPr>
+        <w:tabs>
+          <w:tab w:val="left" w:pos="528"/>
+        </w:tabs>
+        <w:rPr>
+          <w:sz w:val="36"/>
+          <w:szCs w:val="36"/>
+        </w:rPr>
+      </w:pPr>
+    </w:p>
+    <w:p>
+      <w:pPr>
+        <w:tabs>
+          <w:tab w:val="left" w:pos="528"/>
+        </w:tabs>
+        <w:rPr>
+          <w:sz w:val="36"/>
+          <w:szCs w:val="36"/>
+        </w:rPr>
+      </w:pPr>
+      <w:r>
+        <w:rPr>
+          <w:noProof/>
+          <w:sz w:val="36"/>
+          <w:szCs w:val="36"/>
+        </w:rPr>
+        <w:drawing>
+          <wp:inline distT="0" distB="0" distL="0" distR="0" wp14:anchorId="0D29E885" wp14:editId="6AABB65A">
+            <wp:extent cx="2844800" cy="2273300"/>
+            <wp:effectExtent l="0" t="0" r="0" b="0"/>
+            <wp:docPr id="2" name="Picture 2" descr="Graphical user interface, application&#10;&#10;Description automatically generated"/>
+            <wp:cNvGraphicFramePr>
+              <a:graphicFrameLocks xmlns:a="http://schemas.openxmlformats.org/drawingml/2006/main" noChangeAspect="1"/>
+            </wp:cNvGraphicFramePr>
+            <a:graphic xmlns:a="http://schemas.openxmlformats.org/drawingml/2006/main">
+              <a:graphicData uri="http://schemas.openxmlformats.org/drawingml/2006/picture">
+                <pic:pic xmlns:pic="http://schemas.openxmlformats.org/drawingml/2006/picture">
+                  <pic:nvPicPr>
+                    <pic:cNvPr id="2" name="Picture 2" descr="Graphical user interface, application&#10;&#10;Description automatically generated"/>
+                    <pic:cNvPicPr/>
+                  </pic:nvPicPr>
+                  <pic:blipFill>
+                    <a:blip r:embed="rId6">
+                      <a:extLst>
+                        <a:ext uri="{28A0092B-C50C-407E-A947-70E740481C1C}">
+                          <a14:useLocalDpi xmlns:a14="http://schemas.microsoft.com/office/drawing/2010/main" val="0"/>
+                        </a:ext>
+                      </a:extLst>
+                    </a:blip>
+                    <a:stretch>
+                      <a:fillRect/>
+                    </a:stretch>
+                  </pic:blipFill>
+                  <pic:spPr>
+                    <a:xfrm>
+                      <a:off x="0" y="0"/>
+                      <a:ext cx="2844800" cy="2273300"/>
+                    </a:xfrm>
+                    <a:prstGeom prst="rect">
+                      <a:avLst/>
+                    </a:prstGeom>
+                  </pic:spPr>
+                </pic:pic>
+              </a:graphicData>
+            </a:graphic>
+          </wp:inline>
+        </w:drawing>
+      </w:r>
+    </w:p>
+    <w:p>
+      <w:pPr>
+        <w:tabs>
+          <w:tab w:val="left" w:pos="528"/>
+        </w:tabs>
+        <w:rPr>
+          <w:sz w:val="36"/>
+          <w:szCs w:val="36"/>
+        </w:rPr>
+      </w:pPr>
+    </w:p>
+    <w:p>
+      <w:pPr>
+        <w:tabs>
+          <w:tab w:val="left" w:pos="528"/>
+        </w:tabs>
+        <w:rPr>
+          <w:sz w:val="36"/>
+          <w:szCs w:val="36"/>
+        </w:rPr>
+      </w:pPr>
+    </w:p>
+    <w:p>
+      <w:pPr>
+        <w:tabs>
+          <w:tab w:val="left" w:pos="528"/>
+        </w:tabs>
+        <w:rPr>
+          <w:sz w:val="36"/>
+          <w:szCs w:val="36"/>
+        </w:rPr>
+      </w:pPr>
+      <w:r>
+        <w:rPr>
+          <w:sz w:val="36"/>
+          <w:szCs w:val="36"/>
+        </w:rPr>
+        <w:t xml:space="preserve">Set </w:t>
+      </w:r>
+      <w:r>
+        <w:rPr>
+          <w:sz w:val="36"/>
+          <w:szCs w:val="36"/>
+        </w:rPr>
+        <w:t>Start Page</w:t>
+      </w:r>
+    </w:p>
+    <w:p>
+      <w:pPr>
+        <w:tabs>
+          <w:tab w:val="left" w:pos="528"/>
+        </w:tabs>
+        <w:rPr>
+          <w:sz w:val="36"/>
+          <w:szCs w:val="36"/>
+        </w:rPr>
+      </w:pPr>
+    </w:p>
+    <w:p>
+      <w:pPr>
+        <w:tabs>
+          <w:tab w:val="left" w:pos="528"/>
+        </w:tabs>
+        <w:rPr>
+          <w:sz w:val="36"/>
+          <w:szCs w:val="36"/>
+        </w:rPr>
+      </w:pPr>
+      <w:r>
+        <w:rPr>
+          <w:noProof/>
+          <w:sz w:val="36"/>
+          <w:szCs w:val="36"/>
+        </w:rPr>
+        <w:lastRenderedPageBreak/>
+        <w:drawing>
+          <wp:inline distT="0" distB="0" distL="0" distR="0" wp14:anchorId="3D77D427" wp14:editId="32B4ECEB">
+            <wp:extent cx="5731510" cy="4039235"/>
+            <wp:effectExtent l="0" t="0" r="0" b="0"/>
+            <wp:docPr id="3" name="Picture 3" descr="Graphical user interface, text, application, email&#10;&#10;Description automatically generated"/>
+            <wp:cNvGraphicFramePr>
+              <a:graphicFrameLocks xmlns:a="http://schemas.openxmlformats.org/drawingml/2006/main" noChangeAspect="1"/>
+            </wp:cNvGraphicFramePr>
+            <a:graphic xmlns:a="http://schemas.openxmlformats.org/drawingml/2006/main">
+              <a:graphicData uri="http://schemas.openxmlformats.org/drawingml/2006/picture">
+                <pic:pic xmlns:pic="http://schemas.openxmlformats.org/drawingml/2006/picture">
+                  <pic:nvPicPr>
+                    <pic:cNvPr id="3" name="Picture 3" descr="Graphical user interface, text, application, email&#10;&#10;Description automatically generated"/>
+                    <pic:cNvPicPr/>
+                  </pic:nvPicPr>
+                  <pic:blipFill>
+                    <a:blip r:embed="rId7">
+                      <a:extLst>
+                        <a:ext uri="{28A0092B-C50C-407E-A947-70E740481C1C}">
+                          <a14:useLocalDpi xmlns:a14="http://schemas.microsoft.com/office/drawing/2010/main" val="0"/>
+                        </a:ext>
+                      </a:extLst>
+                    </a:blip>
+                    <a:stretch>
+                      <a:fillRect/>
+                    </a:stretch>
+                  </pic:blipFill>
+                  <pic:spPr>
+                    <a:xfrm>
+                      <a:off x="0" y="0"/>
+                      <a:ext cx="5731510" cy="4039235"/>
+                    </a:xfrm>
+                    <a:prstGeom prst="rect">
+                      <a:avLst/>
+                    </a:prstGeom>
+                  </pic:spPr>
+                </pic:pic>
+              </a:graphicData>
+            </a:graphic>
+          </wp:inline>
+        </w:drawing>
+      </w:r>
+    </w:p>
+    <w:p>
+      <w:pPr>
+        <w:tabs>
+          <w:tab w:val="left" w:pos="528"/>
+        </w:tabs>
+        <w:rPr>
+          <w:sz w:val="36"/>
+          <w:szCs w:val="36"/>
+        </w:rPr>
+      </w:pPr>
+      <w:r>
+        <w:rPr>
+          <w:sz w:val="36"/>
+          <w:szCs w:val="36"/>
+        </w:rPr>
+        <w:t xml:space="preserve">Create java </w:t>
+      </w:r>
+      <w:r>
+        <w:rPr>
+          <w:sz w:val="36"/>
+          <w:szCs w:val="36"/>
+        </w:rPr>
+        <w:t>C</w:t>
+      </w:r>
+      <w:r>
+        <w:rPr>
+          <w:sz w:val="36"/>
+          <w:szCs w:val="36"/>
+        </w:rPr>
+        <w:t>lass in model</w:t>
+      </w:r>
+    </w:p>
+    <w:p>
+      <w:pPr>
+        <w:tabs>
+          <w:tab w:val="left" w:pos="528"/>
+        </w:tabs>
+        <w:rPr>
+          <w:sz w:val="36"/>
+          <w:szCs w:val="36"/>
+        </w:rPr>
+      </w:pPr>
+      <w:r>
+        <w:rPr>
+          <w:noProof/>
+          <w:sz w:val="36"/>
+          <w:szCs w:val="36"/>
+        </w:rPr>
+        <w:drawing>
+          <wp:inline distT="0" distB="0" distL="0" distR="0" wp14:anchorId="1E165B5A" wp14:editId="4ABFC27C">
+            <wp:extent cx="2717800" cy="1816100"/>
+            <wp:effectExtent l="0" t="0" r="0" b="0"/>
+            <wp:docPr id="4" name="Picture 4" descr="Graphical user interface, application&#10;&#10;Description automatically generated"/>
+            <wp:cNvGraphicFramePr>
+              <a:graphicFrameLocks xmlns:a="http://schemas.openxmlformats.org/drawingml/2006/main" noChangeAspect="1"/>
+            </wp:cNvGraphicFramePr>
+            <a:graphic xmlns:a="http://schemas.openxmlformats.org/drawingml/2006/main">
+              <a:graphicData uri="http://schemas.openxmlformats.org/drawingml/2006/picture">
+                <pic:pic xmlns:pic="http://schemas.openxmlformats.org/drawingml/2006/picture">
+                  <pic:nvPicPr>
+                    <pic:cNvPr id="4" name="Picture 4" descr="Graphical user interface, application&#10;&#10;Description automatically generated"/>
+                    <pic:cNvPicPr/>
+                  </pic:nvPicPr>
+                  <pic:blipFill>
+                    <a:blip r:embed="rId8">
+                      <a:extLst>
+                        <a:ext uri="{28A0092B-C50C-407E-A947-70E740481C1C}">
+                          <a14:useLocalDpi xmlns:a14="http://schemas.microsoft.com/office/drawing/2010/main" val="0"/>
+                        </a:ext>
+                      </a:extLst>
+                    </a:blip>
+                    <a:stretch>
+                      <a:fillRect/>
+                    </a:stretch>
+                  </pic:blipFill>
+                  <pic:spPr>
+                    <a:xfrm>
+                      <a:off x="0" y="0"/>
+                      <a:ext cx="2717800" cy="1816100"/>
+                    </a:xfrm>
+                    <a:prstGeom prst="rect">
+                      <a:avLst/>
+                    </a:prstGeom>
+                  </pic:spPr>
+                </pic:pic>
+              </a:graphicData>
+            </a:graphic>
+          </wp:inline>
+        </w:drawing>
+      </w:r>
+    </w:p>
+    <w:p>
+      <w:pPr>
+        <w:tabs>
+          <w:tab w:val="left" w:pos="528"/>
+        </w:tabs>
+        <w:rPr>
+          <w:sz w:val="36"/>
+          <w:szCs w:val="36"/>
+        </w:rPr>
+      </w:pPr>
+    </w:p>
+    <w:p>
+      <w:pPr>
+        <w:tabs>
+          <w:tab w:val="left" w:pos="528"/>
+        </w:tabs>
+        <w:rPr>
+          <w:sz w:val="36"/>
+          <w:szCs w:val="36"/>
+        </w:rPr>
+      </w:pPr>
+      <w:r>
+        <w:rPr>
+          <w:sz w:val="36"/>
+          <w:szCs w:val="36"/>
+        </w:rPr>
+        <w:t>Create Database Connection</w:t>
+      </w:r>
+    </w:p>
+    <w:p>
+      <w:pPr>
+        <w:tabs>
+          <w:tab w:val="left" w:pos="528"/>
+        </w:tabs>
+        <w:rPr>
+          <w:sz w:val="36"/>
+          <w:szCs w:val="36"/>
+        </w:rPr>
+      </w:pPr>
+      <w:r>
+        <w:rPr>
+          <w:noProof/>
+          <w:sz w:val="36"/>
+          <w:szCs w:val="36"/>
+        </w:rPr>
+        <w:lastRenderedPageBreak/>
+        <w:drawing>
+          <wp:inline distT="0" distB="0" distL="0" distR="0" wp14:anchorId="54D01FCE" wp14:editId="4F610231">
+            <wp:extent cx="3378200" cy="4229100"/>
+            <wp:effectExtent l="0" t="0" r="0" b="0"/>
+            <wp:docPr id="6" name="Picture 6" descr="Text&#10;&#10;Description automatically generated with medium confidence"/>
+            <wp:cNvGraphicFramePr>
+              <a:graphicFrameLocks xmlns:a="http://schemas.openxmlformats.org/drawingml/2006/main" noChangeAspect="1"/>
+            </wp:cNvGraphicFramePr>
+            <a:graphic xmlns:a="http://schemas.openxmlformats.org/drawingml/2006/main">
+              <a:graphicData uri="http://schemas.openxmlformats.org/drawingml/2006/picture">
+                <pic:pic xmlns:pic="http://schemas.openxmlformats.org/drawingml/2006/picture">
+                  <pic:nvPicPr>
+                    <pic:cNvPr id="6" name="Picture 6" descr="Text&#10;&#10;Description automatically generated with medium confidence"/>
+                    <pic:cNvPicPr/>
+                  </pic:nvPicPr>
+                  <pic:blipFill>
+                    <a:blip r:embed="rId9">
+                      <a:extLst>
+                        <a:ext uri="{28A0092B-C50C-407E-A947-70E740481C1C}">
+                          <a14:useLocalDpi xmlns:a14="http://schemas.microsoft.com/office/drawing/2010/main" val="0"/>
+                        </a:ext>
+                      </a:extLst>
+                    </a:blip>
+                    <a:stretch>
+                      <a:fillRect/>
+                    </a:stretch>
+                  </pic:blipFill>
+                  <pic:spPr>
+                    <a:xfrm>
+                      <a:off x="0" y="0"/>
+                      <a:ext cx="3378200" cy="4229100"/>
+                    </a:xfrm>
+                    <a:prstGeom prst="rect">
+                      <a:avLst/>
+                    </a:prstGeom>
+                  </pic:spPr>
+                </pic:pic>
+              </a:graphicData>
+            </a:graphic>
+          </wp:inline>
+        </w:drawing>
+      </w:r>
+    </w:p>
+    <w:p>
+      <w:pPr>
+        <w:tabs>
+          <w:tab w:val="left" w:pos="528"/>
+        </w:tabs>
+        <w:rPr>
+          <w:sz w:val="36"/>
+          <w:szCs w:val="36"/>
+        </w:rPr>
+      </w:pPr>
+    </w:p>
+    <w:p>
+      <w:pPr>
+        <w:tabs>
+          <w:tab w:val="left" w:pos="528"/>
+        </w:tabs>
+        <w:rPr>
+          <w:sz w:val="36"/>
+          <w:szCs w:val="36"/>
+        </w:rPr>
+      </w:pPr>
+      <w:r>
+        <w:rPr>
+          <w:noProof/>
+          <w:sz w:val="36"/>
+          <w:szCs w:val="36"/>
+        </w:rPr>
+        <w:drawing>
+          <wp:inline distT="0" distB="0" distL="0" distR="0" wp14:anchorId="7D4D204E" wp14:editId="6E24D415">
+            <wp:extent cx="5731510" cy="3233420"/>
+            <wp:effectExtent l="0" t="0" r="0" b="5080"/>
+            <wp:docPr id="5" name="Picture 5" descr="Graphical user interface, application&#10;&#10;Description automatically generated"/>
+            <wp:cNvGraphicFramePr>
+              <a:graphicFrameLocks xmlns:a="http://schemas.openxmlformats.org/drawingml/2006/main" noChangeAspect="1"/>
+            </wp:cNvGraphicFramePr>
+            <a:graphic xmlns:a="http://schemas.openxmlformats.org/drawingml/2006/main">
+              <a:graphicData uri="http://schemas.openxmlformats.org/drawingml/2006/picture">
+                <pic:pic xmlns:pic="http://schemas.openxmlformats.org/drawingml/2006/picture">
+                  <pic:nvPicPr>
+                    <pic:cNvPr id="5" name="Picture 5" descr="Graphical user interface, application&#10;&#10;Description automatically generated"/>
+                    <pic:cNvPicPr/>
+                  </pic:nvPicPr>
+                  <pic:blipFill>
+                    <a:blip r:embed="rId10">
+                      <a:extLst>
+                        <a:ext uri="{28A0092B-C50C-407E-A947-70E740481C1C}">
+                          <a14:useLocalDpi xmlns:a14="http://schemas.microsoft.com/office/drawing/2010/main" val="0"/>
+                        </a:ext>
+                      </a:extLst>
+                    </a:blip>
+                    <a:stretch>
+                      <a:fillRect/>
+                    </a:stretch>
+                  </pic:blipFill>
+                  <pic:spPr>
+                    <a:xfrm>
+                      <a:off x="0" y="0"/>
+                      <a:ext cx="5731510" cy="3233420"/>
+                    </a:xfrm>
+                    <a:prstGeom prst="rect">
+                      <a:avLst/>
+                    </a:prstGeom>
+                  </pic:spPr>
+                </pic:pic>
+              </a:graphicData>
+            </a:graphic>
+          </wp:inline>
+        </w:drawing>
+      </w:r>
+    </w:p>
+    <w:p>
+      <w:pPr>
+        <w:tabs>
+          <w:tab w:val="left" w:pos="528"/>
+        </w:tabs>
+        <w:rPr>
+          <w:sz w:val="36"/>
+          <w:szCs w:val="36"/>
+        </w:rPr>
+      </w:pPr>
+    </w:p>
+    <w:p>
+      <w:pPr>
+        <w:tabs>
+          <w:tab w:val="left" w:pos="528"/>
+        </w:tabs>
+        <w:rPr>
+          <w:sz w:val="36"/>
+          <w:szCs w:val="36"/>
+        </w:rPr>
+      </w:pPr>
+      <w:r>
+        <w:rPr>
+          <w:sz w:val="36"/>
+          <w:szCs w:val="36"/>
+        </w:rPr>
+        <w:t>Add java Class Connection</w:t>
+      </w:r>
+    </w:p>
+    <w:p>
+      <w:pPr>
+        <w:tabs>
+          <w:tab w:val="left" w:pos="528"/>
+        </w:tabs>
+        <w:rPr>
+          <w:sz w:val="36"/>
+          <w:szCs w:val="36"/>
+        </w:rPr>
+      </w:pPr>
+      <w:r>
+        <w:rPr>
+          <w:noProof/>
+          <w:sz w:val="36"/>
+          <w:szCs w:val="36"/>
+        </w:rPr>
+        <w:lastRenderedPageBreak/>
+        <w:drawing>
+          <wp:inline distT="0" distB="0" distL="0" distR="0" wp14:anchorId="7FC39359" wp14:editId="61AA6FBA">
+            <wp:extent cx="4051300" cy="3619500"/>
+            <wp:effectExtent l="0" t="0" r="0" b="0"/>
+            <wp:docPr id="8" name="Picture 8" descr="Graphical user interface, application&#10;&#10;Description automatically generated"/>
+            <wp:cNvGraphicFramePr>
+              <a:graphicFrameLocks xmlns:a="http://schemas.openxmlformats.org/drawingml/2006/main" noChangeAspect="1"/>
+            </wp:cNvGraphicFramePr>
+            <a:graphic xmlns:a="http://schemas.openxmlformats.org/drawingml/2006/main">
+              <a:graphicData uri="http://schemas.openxmlformats.org/drawingml/2006/picture">
+                <pic:pic xmlns:pic="http://schemas.openxmlformats.org/drawingml/2006/picture">
+                  <pic:nvPicPr>
+                    <pic:cNvPr id="8" name="Picture 8" descr="Graphical user interface, application&#10;&#10;Description automatically generated"/>
+                    <pic:cNvPicPr/>
+                  </pic:nvPicPr>
+                  <pic:blipFill>
+                    <a:blip r:embed="rId11">
+                      <a:extLst>
+                        <a:ext uri="{28A0092B-C50C-407E-A947-70E740481C1C}">
+                          <a14:useLocalDpi xmlns:a14="http://schemas.microsoft.com/office/drawing/2010/main" val="0"/>
+                        </a:ext>
+                      </a:extLst>
+                    </a:blip>
+                    <a:stretch>
+                      <a:fillRect/>
+                    </a:stretch>
+                  </pic:blipFill>
+                  <pic:spPr>
+                    <a:xfrm>
+                      <a:off x="0" y="0"/>
+                      <a:ext cx="4051300" cy="3619500"/>
+                    </a:xfrm>
+                    <a:prstGeom prst="rect">
+                      <a:avLst/>
+                    </a:prstGeom>
+                  </pic:spPr>
+                </pic:pic>
+              </a:graphicData>
+            </a:graphic>
+          </wp:inline>
+        </w:drawing>
+      </w:r>
+    </w:p>
+    <w:p>
+      <w:pPr>
+        <w:tabs>
+          <w:tab w:val="left" w:pos="528"/>
+        </w:tabs>
         <w:rPr>
           <w:sz w:val="36"/>
           <w:szCs w:val="36"/>
@@ -663,7 +1290,7 @@
 </file>
 
 <file path=word/numbering.xml><?xml version="1.0" encoding="utf-8"?>
-<w:numbering xmlns:wpc="http://schemas.microsoft.com/office/word/2010/wordprocessingCanvas" xmlns:cx="http://schemas.microsoft.com/office/drawing/2014/chartex" xmlns:cx1="http://schemas.microsoft.com/office/drawing/2015/9/8/chartex" xmlns:cx2="http://schemas.microsoft.com/office/drawing/2015/10/21/chartex" xmlns:cx3="http://schemas.microsoft.com/office/drawing/2016/5/9/chartex" xmlns:cx4="http://schemas.microsoft.com/office/drawing/2016/5/10/chartex" xmlns:cx5="http://schemas.microsoft.com/office/drawing/2016/5/11/chartex" xmlns:cx6="http://schemas.microsoft.com/office/drawing/2016/5/12/chartex" xmlns:cx7="http://schemas.microsoft.com/office/drawing/2016/5/13/chartex" xmlns:cx8="http://schemas.microsoft.com/office/drawing/2016/5/14/chartex" xmlns:mc="http://schemas.openxmlformats.org/markup-compatibility/2006" xmlns:aink="http://schemas.microsoft.com/office/drawing/2016/ink" xmlns:am3d="http://schemas.microsoft.com/office/drawing/2017/model3d" xmlns:o="urn:schemas-microsoft-com:office:office" xmlns:r="http://schemas.openxmlformats.org/officeDocument/2006/relationships" xmlns:m="http://schemas.openxmlformats.org/officeDocument/2006/math" xmlns:v="urn:schemas-microsoft-com:vml" xmlns:wp14="http://schemas.microsoft.com/office/word/2010/wordprocessingDrawing" xmlns:wp="http://schemas.openxmlformats.org/drawingml/2006/wordprocessingDrawing" xmlns:w10="urn:schemas-microsoft-com:office:word" xmlns:w="http://schemas.openxmlformats.org/wordprocessingml/2006/main" xmlns:w14="http://schemas.microsoft.com/office/word/2010/wordml" xmlns:w15="http://schemas.microsoft.com/office/word/2012/wordml" xmlns:w16cex="http://schemas.microsoft.com/office/word/2018/wordml/cex" xmlns:w16cid="http://schemas.microsoft.com/office/word/2016/wordml/cid" xmlns:w16="http://schemas.microsoft.com/office/word/2018/wordml" xmlns:w16sdtdh="http://schemas.microsoft.com/office/word/2020/wordml/sdtdatahash" xmlns:w16se="http://schemas.microsoft.com/office/word/2015/wordml/symex" xmlns:wpg="http://schemas.microsoft.com/office/word/2010/wordprocessingGroup" xmlns:wpi="http://schemas.microsoft.com/office/word/2010/wordprocessingInk" xmlns:wne="http://schemas.microsoft.com/office/word/2006/wordml" xmlns:wps="http://schemas.microsoft.com/office/word/2010/wordprocessingShape" mc:Ignorable="w14 w15 w16se w16cid w16 w16cex w16sdtdh wp14">
+<w:numbering xmlns:wpc="http://schemas.microsoft.com/office/word/2010/wordprocessingCanvas" xmlns:cx="http://schemas.microsoft.com/office/drawing/2014/chartex" xmlns:cx1="http://schemas.microsoft.com/office/drawing/2015/9/8/chartex" xmlns:cx2="http://schemas.microsoft.com/office/drawing/2015/10/21/chartex" xmlns:cx3="http://schemas.microsoft.com/office/drawing/2016/5/9/chartex" xmlns:cx4="http://schemas.microsoft.com/office/drawing/2016/5/10/chartex" xmlns:cx5="http://schemas.microsoft.com/office/drawing/2016/5/11/chartex" xmlns:cx6="http://schemas.microsoft.com/office/drawing/2016/5/12/chartex" xmlns:cx7="http://schemas.microsoft.com/office/drawing/2016/5/13/chartex" xmlns:cx8="http://schemas.microsoft.com/office/drawing/2016/5/14/chartex" xmlns:mc="http://schemas.openxmlformats.org/markup-compatibility/2006" xmlns:aink="http://schemas.microsoft.com/office/drawing/2016/ink" xmlns:am3d="http://schemas.microsoft.com/office/drawing/2017/model3d" xmlns:o="urn:schemas-microsoft-com:office:office" xmlns:r="http://schemas.openxmlformats.org/officeDocument/2006/relationships" xmlns:m="http://schemas.openxmlformats.org/officeDocument/2006/math" xmlns:v="urn:schemas-microsoft-com:vml" xmlns:wp14="http://schemas.microsoft.com/office/word/2010/wordprocessingDrawing" xmlns:wp="http://schemas.openxmlformats.org/drawingml/2006/wordprocessingDrawing" xmlns:w10="urn:schemas-microsoft-com:office:word" xmlns:w="http://schemas.openxmlformats.org/wordprocessingml/2006/main" xmlns:w14="http://schemas.microsoft.com/office/word/2010/wordml" xmlns:w15="http://schemas.microsoft.com/office/word/2012/wordml" xmlns:w16cex="http://schemas.microsoft.com/office/word/2018/wordml/cex" xmlns:w16cid="http://schemas.microsoft.com/office/word/2016/wordml/cid" xmlns:w16="http://schemas.microsoft.com/office/word/2018/wordml" xmlns:w16se="http://schemas.microsoft.com/office/word/2015/wordml/symex" xmlns:wpg="http://schemas.microsoft.com/office/word/2010/wordprocessingGroup" xmlns:wpi="http://schemas.microsoft.com/office/word/2010/wordprocessingInk" xmlns:wne="http://schemas.microsoft.com/office/word/2006/wordml" xmlns:wps="http://schemas.microsoft.com/office/word/2010/wordprocessingShape" mc:Ignorable="w14 w15 w16se w16cid w16 w16cex wp14">
   <w:abstractNum w:abstractNumId="0" w15:restartNumberingAfterBreak="0">
     <w:nsid w:val="42493400"/>
     <w:multiLevelType w:val="hybridMultilevel"/>
@@ -760,7 +1387,7 @@
 </file>
 
 <file path=word/styles.xml><?xml version="1.0" encoding="utf-8"?>
-<w:styles xmlns:mc="http://schemas.openxmlformats.org/markup-compatibility/2006" xmlns:r="http://schemas.openxmlformats.org/officeDocument/2006/relationships" xmlns:w="http://schemas.openxmlformats.org/wordprocessingml/2006/main" xmlns:w14="http://schemas.microsoft.com/office/word/2010/wordml" xmlns:w15="http://schemas.microsoft.com/office/word/2012/wordml" xmlns:w16cex="http://schemas.microsoft.com/office/word/2018/wordml/cex" xmlns:w16cid="http://schemas.microsoft.com/office/word/2016/wordml/cid" xmlns:w16="http://schemas.microsoft.com/office/word/2018/wordml" xmlns:w16sdtdh="http://schemas.microsoft.com/office/word/2020/wordml/sdtdatahash" xmlns:w16se="http://schemas.microsoft.com/office/word/2015/wordml/symex" mc:Ignorable="w14 w15 w16se w16cid w16 w16cex w16sdtdh">
+<w:styles xmlns:mc="http://schemas.openxmlformats.org/markup-compatibility/2006" xmlns:r="http://schemas.openxmlformats.org/officeDocument/2006/relationships" xmlns:w="http://schemas.openxmlformats.org/wordprocessingml/2006/main" xmlns:w14="http://schemas.microsoft.com/office/word/2010/wordml" xmlns:w15="http://schemas.microsoft.com/office/word/2012/wordml" xmlns:w16cex="http://schemas.microsoft.com/office/word/2018/wordml/cex" xmlns:w16cid="http://schemas.microsoft.com/office/word/2016/wordml/cid" xmlns:w16="http://schemas.microsoft.com/office/word/2018/wordml" xmlns:w16se="http://schemas.microsoft.com/office/word/2015/wordml/symex" mc:Ignorable="w14 w15 w16se w16cid w16 w16cex">
   <w:docDefaults>
     <w:rPrDefault>
       <w:rPr>
@@ -1196,6 +1823,18 @@
       <w:contextualSpacing/>
     </w:pPr>
   </w:style>
+  <w:style w:type="character" w:styleId="Hyperlink">
+    <w:name w:val="Hyperlink"/>
+    <w:basedOn w:val="DefaultParagraphFont"/>
+    <w:uiPriority w:val="99"/>
+    <w:semiHidden/>
+    <w:unhideWhenUsed/>
+    <w:rsid w:val="004A2DA2"/>
+    <w:rPr>
+      <w:color w:val="0000FF"/>
+      <w:u w:val="single"/>
+    </w:rPr>
+  </w:style>
 </w:styles>
 </file>
 

</xml_diff>